<commit_message>
Added Yii framework in document.
</commit_message>
<xml_diff>
--- a/Deliverable-1/Technical Resources_4-2.docx
+++ b/Deliverable-1/Technical Resources_4-2.docx
@@ -126,17 +126,8 @@
       <w:r>
         <w:t>.0</w:t>
       </w:r>
-      <w:r>
-        <w:t xml:space="preserve"> and Pyth</w:t>
-      </w:r>
-      <w:r>
-        <w:t>on</w:t>
-      </w:r>
       <w:bookmarkStart w:id="0" w:name="_GoBack"/>
       <w:bookmarkEnd w:id="0"/>
-      <w:r>
-        <w:t xml:space="preserve"> 2.7</w:t>
-      </w:r>
     </w:p>
     <w:p>
       <w:pPr>
@@ -259,6 +250,18 @@
       </w:pPr>
       <w:r>
         <w:t>IDE: PhpStorm 10</w:t>
+      </w:r>
+    </w:p>
+    <w:p>
+      <w:pPr>
+        <w:pStyle w:val="ListParagraph"/>
+        <w:numPr>
+          <w:ilvl w:val="0"/>
+          <w:numId w:val="3"/>
+        </w:numPr>
+      </w:pPr>
+      <w:r>
+        <w:t>Framework: Yii 1.1.16</w:t>
       </w:r>
     </w:p>
     <w:p>

</xml_diff>